<commit_message>
Creating Models + Readme 1.04
</commit_message>
<xml_diff>
--- a/documentation/SimplifyIt.docx
+++ b/documentation/SimplifyIt.docx
@@ -110,25 +110,7 @@
           <w:szCs w:val="24"/>
           <w:lang w:val="en-US"/>
         </w:rPr>
-        <w:t>Assignment (</w:t>
-      </w:r>
-      <w:r>
-        <w:rPr>
-          <w:rFonts w:ascii="Satoshi" w:hAnsi="Satoshi"/>
-          <w:sz w:val="24"/>
-          <w:szCs w:val="24"/>
-          <w:lang w:val="en-US"/>
-        </w:rPr>
-        <w:t>Only To People In That Workspace</w:t>
-      </w:r>
-      <w:r>
-        <w:rPr>
-          <w:rFonts w:ascii="Satoshi" w:hAnsi="Satoshi"/>
-          <w:sz w:val="24"/>
-          <w:szCs w:val="24"/>
-          <w:lang w:val="en-US"/>
-        </w:rPr>
-        <w:t>)</w:t>
+        <w:t>Assignment (Only To People In That Workspace)</w:t>
       </w:r>
     </w:p>
     <w:p>
@@ -744,16 +726,7 @@
           <w:szCs w:val="24"/>
           <w:lang w:val="en-US"/>
         </w:rPr>
-        <w:t xml:space="preserve">Add Friend To Favorites </w:t>
-      </w:r>
-      <w:r>
-        <w:rPr>
-          <w:rFonts w:ascii="Satoshi" w:hAnsi="Satoshi"/>
-          <w:sz w:val="24"/>
-          <w:szCs w:val="24"/>
-          <w:lang w:val="en-US"/>
-        </w:rPr>
-        <w:t>(QuickFriends©)</w:t>
+        <w:t>Add Friend To Favorites (QuickFriends©)</w:t>
       </w:r>
     </w:p>
     <w:p>
@@ -997,7 +970,25 @@
           <w:szCs w:val="24"/>
           <w:lang w:val="en-US"/>
         </w:rPr>
-        <w:t>Company Branded Themes (Only For Company Users)</w:t>
+        <w:t xml:space="preserve">Company Branded Themes (Only </w:t>
+      </w:r>
+      <w:r>
+        <w:rPr>
+          <w:rFonts w:ascii="Satoshi" w:hAnsi="Satoshi"/>
+          <w:sz w:val="24"/>
+          <w:szCs w:val="24"/>
+          <w:lang w:val="en-US"/>
+        </w:rPr>
+        <w:t>F</w:t>
+      </w:r>
+      <w:r>
+        <w:rPr>
+          <w:rFonts w:ascii="Satoshi" w:hAnsi="Satoshi"/>
+          <w:sz w:val="24"/>
+          <w:szCs w:val="24"/>
+          <w:lang w:val="en-US"/>
+        </w:rPr>
+        <w:t>or Company Users)</w:t>
       </w:r>
     </w:p>
     <w:p>
@@ -1205,16 +1196,7 @@
           <w:szCs w:val="24"/>
           <w:lang w:val="en-US"/>
         </w:rPr>
-        <w:t xml:space="preserve">Text Buttons </w:t>
-      </w:r>
-      <w:r>
-        <w:rPr>
-          <w:rFonts w:ascii="Satoshi" w:hAnsi="Satoshi"/>
-          <w:sz w:val="24"/>
-          <w:szCs w:val="24"/>
-          <w:lang w:val="en-US"/>
-        </w:rPr>
-        <w:t>(Bold, Italic, Font Size, Font Family …)</w:t>
+        <w:t>Text Buttons (Bold, Italic, Font Size, Font Family …)</w:t>
       </w:r>
     </w:p>
     <w:p>
@@ -1378,7 +1360,7 @@
         <w:pStyle w:val="ListParagraph"/>
         <w:numPr>
           <w:ilvl w:val="0"/>
-          <w:numId w:val="1"/>
+          <w:numId w:val="4"/>
         </w:numPr>
         <w:rPr>
           <w:rFonts w:ascii="Satoshi" w:hAnsi="Satoshi"/>
@@ -1827,6 +1809,15 @@
         </w:rPr>
         <w:t>Login</w:t>
       </w:r>
+      <w:r>
+        <w:rPr>
+          <w:rFonts w:ascii="Satoshi" w:hAnsi="Satoshi"/>
+          <w:sz w:val="24"/>
+          <w:szCs w:val="24"/>
+          <w:lang w:val="en-US"/>
+        </w:rPr>
+        <w:t xml:space="preserve"> (POST)</w:t>
+      </w:r>
     </w:p>
     <w:p>
       <w:pPr>
@@ -1851,6 +1842,15 @@
         </w:rPr>
         <w:t>Register</w:t>
       </w:r>
+      <w:r>
+        <w:rPr>
+          <w:rFonts w:ascii="Satoshi" w:hAnsi="Satoshi"/>
+          <w:sz w:val="24"/>
+          <w:szCs w:val="24"/>
+          <w:lang w:val="en-US"/>
+        </w:rPr>
+        <w:t xml:space="preserve"> (POST)</w:t>
+      </w:r>
     </w:p>
     <w:p>
       <w:pPr>
@@ -1875,6 +1875,15 @@
         </w:rPr>
         <w:t>Check Username Availability</w:t>
       </w:r>
+      <w:r>
+        <w:rPr>
+          <w:rFonts w:ascii="Satoshi" w:hAnsi="Satoshi"/>
+          <w:sz w:val="24"/>
+          <w:szCs w:val="24"/>
+          <w:lang w:val="en-US"/>
+        </w:rPr>
+        <w:t xml:space="preserve"> (GET)</w:t>
+      </w:r>
     </w:p>
     <w:p>
       <w:pPr>
@@ -1899,6 +1908,15 @@
         </w:rPr>
         <w:t>Check Email Availability</w:t>
       </w:r>
+      <w:r>
+        <w:rPr>
+          <w:rFonts w:ascii="Satoshi" w:hAnsi="Satoshi"/>
+          <w:sz w:val="24"/>
+          <w:szCs w:val="24"/>
+          <w:lang w:val="en-US"/>
+        </w:rPr>
+        <w:t xml:space="preserve"> (GET)</w:t>
+      </w:r>
     </w:p>
     <w:p>
       <w:pPr>
@@ -1921,6 +1939,30 @@
           <w:szCs w:val="24"/>
           <w:lang w:val="en-US"/>
         </w:rPr>
+        <w:t>Check User State (GET)</w:t>
+      </w:r>
+    </w:p>
+    <w:p>
+      <w:pPr>
+        <w:pStyle w:val="ListParagraph"/>
+        <w:numPr>
+          <w:ilvl w:val="1"/>
+          <w:numId w:val="1"/>
+        </w:numPr>
+        <w:rPr>
+          <w:rFonts w:ascii="Satoshi" w:hAnsi="Satoshi"/>
+          <w:sz w:val="24"/>
+          <w:szCs w:val="24"/>
+          <w:lang w:val="en-US"/>
+        </w:rPr>
+      </w:pPr>
+      <w:r>
+        <w:rPr>
+          <w:rFonts w:ascii="Satoshi" w:hAnsi="Satoshi"/>
+          <w:sz w:val="24"/>
+          <w:szCs w:val="24"/>
+          <w:lang w:val="en-US"/>
+        </w:rPr>
         <w:t>Workspaces</w:t>
       </w:r>
     </w:p>
@@ -2707,40 +2749,40 @@
           <w:szCs w:val="24"/>
           <w:lang w:val="en-US"/>
         </w:rPr>
+        <w:t xml:space="preserve">Get </w:t>
+      </w:r>
+      <w:r>
+        <w:rPr>
+          <w:rFonts w:ascii="Satoshi" w:hAnsi="Satoshi"/>
+          <w:sz w:val="24"/>
+          <w:szCs w:val="24"/>
+          <w:lang w:val="en-US"/>
+        </w:rPr>
+        <w:t>Recent Messages (GET)</w:t>
+      </w:r>
+    </w:p>
+    <w:p>
+      <w:pPr>
+        <w:pStyle w:val="ListParagraph"/>
+        <w:numPr>
+          <w:ilvl w:val="5"/>
+          <w:numId w:val="1"/>
+        </w:numPr>
+        <w:rPr>
+          <w:rFonts w:ascii="Satoshi" w:hAnsi="Satoshi"/>
+          <w:sz w:val="24"/>
+          <w:szCs w:val="24"/>
+          <w:lang w:val="en-US"/>
+        </w:rPr>
+      </w:pPr>
+      <w:r>
+        <w:rPr>
+          <w:rFonts w:ascii="Satoshi" w:hAnsi="Satoshi"/>
+          <w:sz w:val="24"/>
+          <w:szCs w:val="24"/>
+          <w:lang w:val="en-US"/>
+        </w:rPr>
         <w:lastRenderedPageBreak/>
-        <w:t xml:space="preserve">Get </w:t>
-      </w:r>
-      <w:r>
-        <w:rPr>
-          <w:rFonts w:ascii="Satoshi" w:hAnsi="Satoshi"/>
-          <w:sz w:val="24"/>
-          <w:szCs w:val="24"/>
-          <w:lang w:val="en-US"/>
-        </w:rPr>
-        <w:t>Recent Messages (GET)</w:t>
-      </w:r>
-    </w:p>
-    <w:p>
-      <w:pPr>
-        <w:pStyle w:val="ListParagraph"/>
-        <w:numPr>
-          <w:ilvl w:val="5"/>
-          <w:numId w:val="1"/>
-        </w:numPr>
-        <w:rPr>
-          <w:rFonts w:ascii="Satoshi" w:hAnsi="Satoshi"/>
-          <w:sz w:val="24"/>
-          <w:szCs w:val="24"/>
-          <w:lang w:val="en-US"/>
-        </w:rPr>
-      </w:pPr>
-      <w:r>
-        <w:rPr>
-          <w:rFonts w:ascii="Satoshi" w:hAnsi="Satoshi"/>
-          <w:sz w:val="24"/>
-          <w:szCs w:val="24"/>
-          <w:lang w:val="en-US"/>
-        </w:rPr>
         <w:t>Route - /api/user/chat/:time_period = 1 day</w:t>
       </w:r>
     </w:p>
@@ -3627,9 +3669,123 @@
 <w:numbering xmlns:wpc="http://schemas.microsoft.com/office/word/2010/wordprocessingCanvas" xmlns:cx="http://schemas.microsoft.com/office/drawing/2014/chartex" xmlns:cx1="http://schemas.microsoft.com/office/drawing/2015/9/8/chartex" xmlns:cx2="http://schemas.microsoft.com/office/drawing/2015/10/21/chartex" xmlns:cx3="http://schemas.microsoft.com/office/drawing/2016/5/9/chartex" xmlns:cx4="http://schemas.microsoft.com/office/drawing/2016/5/10/chartex" xmlns:cx5="http://schemas.microsoft.com/office/drawing/2016/5/11/chartex" xmlns:cx6="http://schemas.microsoft.com/office/drawing/2016/5/12/chartex" xmlns:cx7="http://schemas.microsoft.com/office/drawing/2016/5/13/chartex" xmlns:cx8="http://schemas.microsoft.com/office/drawing/2016/5/14/chartex" xmlns:mc="http://schemas.openxmlformats.org/markup-compatibility/2006" xmlns:aink="http://schemas.microsoft.com/office/drawing/2016/ink" xmlns:am3d="http://schemas.microsoft.com/office/drawing/2017/model3d" xmlns:o="urn:schemas-microsoft-com:office:office" xmlns:r="http://schemas.openxmlformats.org/officeDocument/2006/relationships" xmlns:m="http://schemas.openxmlformats.org/officeDocument/2006/math" xmlns:v="urn:schemas-microsoft-com:vml" xmlns:wp14="http://schemas.microsoft.com/office/word/2010/wordprocessingDrawing" xmlns:wp="http://schemas.openxmlformats.org/drawingml/2006/wordprocessingDrawing" xmlns:w10="urn:schemas-microsoft-com:office:word" xmlns:w="http://schemas.openxmlformats.org/wordprocessingml/2006/main" xmlns:w14="http://schemas.microsoft.com/office/word/2010/wordml" xmlns:w15="http://schemas.microsoft.com/office/word/2012/wordml" xmlns:w16cex="http://schemas.microsoft.com/office/word/2018/wordml/cex" xmlns:w16cid="http://schemas.microsoft.com/office/word/2016/wordml/cid" xmlns:w16="http://schemas.microsoft.com/office/word/2018/wordml" xmlns:w16sdtdh="http://schemas.microsoft.com/office/word/2020/wordml/sdtdatahash" xmlns:w16se="http://schemas.microsoft.com/office/word/2015/wordml/symex" xmlns:wpg="http://schemas.microsoft.com/office/word/2010/wordprocessingGroup" xmlns:wpi="http://schemas.microsoft.com/office/word/2010/wordprocessingInk" xmlns:wne="http://schemas.microsoft.com/office/word/2006/wordml" xmlns:wps="http://schemas.microsoft.com/office/word/2010/wordprocessingShape" mc:Ignorable="w14 w15 w16se w16cid w16 w16cex w16sdtdh wp14">
   <w:abstractNum w:abstractNumId="0" w15:restartNumberingAfterBreak="0">
     <w:nsid w:val="1DC248C4"/>
-    <w:multiLevelType w:val="hybridMultilevel"/>
+    <w:multiLevelType w:val="multilevel"/>
+    <w:tmpl w:val="04020021"/>
+    <w:lvl w:ilvl="0">
+      <w:start w:val="1"/>
+      <w:numFmt w:val="bullet"/>
+      <w:lvlText w:val=""/>
+      <w:lvlJc w:val="left"/>
+      <w:pPr>
+        <w:ind w:left="360" w:hanging="360"/>
+      </w:pPr>
+      <w:rPr>
+        <w:rFonts w:ascii="Wingdings" w:hAnsi="Wingdings" w:hint="default"/>
+      </w:rPr>
+    </w:lvl>
+    <w:lvl w:ilvl="1">
+      <w:start w:val="1"/>
+      <w:numFmt w:val="bullet"/>
+      <w:lvlText w:val=""/>
+      <w:lvlJc w:val="left"/>
+      <w:pPr>
+        <w:ind w:left="720" w:hanging="360"/>
+      </w:pPr>
+      <w:rPr>
+        <w:rFonts w:ascii="Wingdings" w:hAnsi="Wingdings" w:hint="default"/>
+      </w:rPr>
+    </w:lvl>
+    <w:lvl w:ilvl="2">
+      <w:start w:val="1"/>
+      <w:numFmt w:val="bullet"/>
+      <w:lvlText w:val=""/>
+      <w:lvlJc w:val="left"/>
+      <w:pPr>
+        <w:ind w:left="1080" w:hanging="360"/>
+      </w:pPr>
+      <w:rPr>
+        <w:rFonts w:ascii="Wingdings" w:hAnsi="Wingdings" w:hint="default"/>
+      </w:rPr>
+    </w:lvl>
+    <w:lvl w:ilvl="3">
+      <w:start w:val="1"/>
+      <w:numFmt w:val="bullet"/>
+      <w:lvlText w:val=""/>
+      <w:lvlJc w:val="left"/>
+      <w:pPr>
+        <w:ind w:left="1440" w:hanging="360"/>
+      </w:pPr>
+      <w:rPr>
+        <w:rFonts w:ascii="Symbol" w:hAnsi="Symbol" w:hint="default"/>
+      </w:rPr>
+    </w:lvl>
+    <w:lvl w:ilvl="4">
+      <w:start w:val="1"/>
+      <w:numFmt w:val="bullet"/>
+      <w:lvlText w:val=""/>
+      <w:lvlJc w:val="left"/>
+      <w:pPr>
+        <w:ind w:left="1800" w:hanging="360"/>
+      </w:pPr>
+      <w:rPr>
+        <w:rFonts w:ascii="Symbol" w:hAnsi="Symbol" w:hint="default"/>
+      </w:rPr>
+    </w:lvl>
+    <w:lvl w:ilvl="5">
+      <w:start w:val="1"/>
+      <w:numFmt w:val="bullet"/>
+      <w:lvlText w:val=""/>
+      <w:lvlJc w:val="left"/>
+      <w:pPr>
+        <w:ind w:left="2160" w:hanging="360"/>
+      </w:pPr>
+      <w:rPr>
+        <w:rFonts w:ascii="Wingdings" w:hAnsi="Wingdings" w:hint="default"/>
+      </w:rPr>
+    </w:lvl>
+    <w:lvl w:ilvl="6">
+      <w:start w:val="1"/>
+      <w:numFmt w:val="bullet"/>
+      <w:lvlText w:val=""/>
+      <w:lvlJc w:val="left"/>
+      <w:pPr>
+        <w:ind w:left="2520" w:hanging="360"/>
+      </w:pPr>
+      <w:rPr>
+        <w:rFonts w:ascii="Wingdings" w:hAnsi="Wingdings" w:hint="default"/>
+      </w:rPr>
+    </w:lvl>
+    <w:lvl w:ilvl="7">
+      <w:start w:val="1"/>
+      <w:numFmt w:val="bullet"/>
+      <w:lvlText w:val=""/>
+      <w:lvlJc w:val="left"/>
+      <w:pPr>
+        <w:ind w:left="2880" w:hanging="360"/>
+      </w:pPr>
+      <w:rPr>
+        <w:rFonts w:ascii="Symbol" w:hAnsi="Symbol" w:hint="default"/>
+      </w:rPr>
+    </w:lvl>
+    <w:lvl w:ilvl="8">
+      <w:start w:val="1"/>
+      <w:numFmt w:val="bullet"/>
+      <w:lvlText w:val=""/>
+      <w:lvlJc w:val="left"/>
+      <w:pPr>
+        <w:ind w:left="3240" w:hanging="360"/>
+      </w:pPr>
+      <w:rPr>
+        <w:rFonts w:ascii="Symbol" w:hAnsi="Symbol" w:hint="default"/>
+      </w:rPr>
+    </w:lvl>
+  </w:abstractNum>
+  <w:abstractNum w:abstractNumId="1" w15:restartNumberingAfterBreak="0">
+    <w:nsid w:val="43747170"/>
+    <w:multiLevelType w:val="multilevel"/>
     <w:tmpl w:val="4B209EFE"/>
-    <w:lvl w:ilvl="0" w:tplc="D19008AE">
+    <w:styleLink w:val="Style1"/>
+    <w:lvl w:ilvl="0">
       <w:numFmt w:val="bullet"/>
       <w:lvlText w:val="-"/>
       <w:lvlJc w:val="left"/>
@@ -3640,104 +3796,104 @@
         <w:rFonts w:ascii="Satoshi" w:eastAsiaTheme="minorHAnsi" w:hAnsi="Satoshi" w:cstheme="minorBidi" w:hint="default"/>
       </w:rPr>
     </w:lvl>
-    <w:lvl w:ilvl="1" w:tplc="04020003">
+    <w:lvl w:ilvl="1">
       <w:start w:val="1"/>
       <w:numFmt w:val="bullet"/>
-      <w:lvlText w:val="o"/>
+      <w:lvlText w:val="-"/>
       <w:lvlJc w:val="left"/>
       <w:pPr>
         <w:ind w:left="1440" w:hanging="360"/>
       </w:pPr>
       <w:rPr>
-        <w:rFonts w:ascii="Courier New" w:hAnsi="Courier New" w:cs="Courier New" w:hint="default"/>
+        <w:rFonts w:ascii="Satoshi" w:hAnsi="Satoshi" w:cs="Courier New" w:hint="default"/>
       </w:rPr>
     </w:lvl>
-    <w:lvl w:ilvl="2" w:tplc="04020005">
+    <w:lvl w:ilvl="2">
       <w:start w:val="1"/>
       <w:numFmt w:val="bullet"/>
-      <w:lvlText w:val=""/>
+      <w:lvlText w:val="-"/>
       <w:lvlJc w:val="left"/>
       <w:pPr>
         <w:ind w:left="2160" w:hanging="360"/>
       </w:pPr>
       <w:rPr>
-        <w:rFonts w:ascii="Wingdings" w:hAnsi="Wingdings" w:hint="default"/>
+        <w:rFonts w:ascii="Satoshi" w:hAnsi="Satoshi" w:hint="default"/>
       </w:rPr>
     </w:lvl>
-    <w:lvl w:ilvl="3" w:tplc="04020001">
+    <w:lvl w:ilvl="3">
       <w:start w:val="1"/>
       <w:numFmt w:val="bullet"/>
-      <w:lvlText w:val=""/>
+      <w:lvlText w:val="-"/>
       <w:lvlJc w:val="left"/>
       <w:pPr>
         <w:ind w:left="2880" w:hanging="360"/>
       </w:pPr>
       <w:rPr>
-        <w:rFonts w:ascii="Symbol" w:hAnsi="Symbol" w:hint="default"/>
+        <w:rFonts w:ascii="Satoshi" w:hAnsi="Satoshi" w:hint="default"/>
       </w:rPr>
     </w:lvl>
-    <w:lvl w:ilvl="4" w:tplc="04020003">
+    <w:lvl w:ilvl="4">
       <w:start w:val="1"/>
       <w:numFmt w:val="bullet"/>
-      <w:lvlText w:val="o"/>
+      <w:lvlText w:val="-"/>
       <w:lvlJc w:val="left"/>
       <w:pPr>
         <w:ind w:left="3600" w:hanging="360"/>
       </w:pPr>
       <w:rPr>
-        <w:rFonts w:ascii="Courier New" w:hAnsi="Courier New" w:cs="Courier New" w:hint="default"/>
+        <w:rFonts w:ascii="Satoshi" w:hAnsi="Satoshi" w:cs="Courier New" w:hint="default"/>
       </w:rPr>
     </w:lvl>
-    <w:lvl w:ilvl="5" w:tplc="04020005">
+    <w:lvl w:ilvl="5">
       <w:start w:val="1"/>
       <w:numFmt w:val="bullet"/>
-      <w:lvlText w:val=""/>
+      <w:lvlText w:val="-"/>
       <w:lvlJc w:val="left"/>
       <w:pPr>
         <w:ind w:left="4320" w:hanging="360"/>
       </w:pPr>
       <w:rPr>
-        <w:rFonts w:ascii="Wingdings" w:hAnsi="Wingdings" w:hint="default"/>
+        <w:rFonts w:ascii="Satoshi" w:hAnsi="Satoshi" w:hint="default"/>
       </w:rPr>
     </w:lvl>
-    <w:lvl w:ilvl="6" w:tplc="04020001" w:tentative="1">
+    <w:lvl w:ilvl="6">
       <w:start w:val="1"/>
       <w:numFmt w:val="bullet"/>
-      <w:lvlText w:val=""/>
+      <w:lvlText w:val="-"/>
       <w:lvlJc w:val="left"/>
       <w:pPr>
         <w:ind w:left="5040" w:hanging="360"/>
       </w:pPr>
       <w:rPr>
-        <w:rFonts w:ascii="Symbol" w:hAnsi="Symbol" w:hint="default"/>
+        <w:rFonts w:ascii="Satoshi" w:hAnsi="Satoshi" w:hint="default"/>
       </w:rPr>
     </w:lvl>
-    <w:lvl w:ilvl="7" w:tplc="04020003" w:tentative="1">
+    <w:lvl w:ilvl="7">
       <w:start w:val="1"/>
       <w:numFmt w:val="bullet"/>
-      <w:lvlText w:val="o"/>
+      <w:lvlText w:val="-"/>
       <w:lvlJc w:val="left"/>
       <w:pPr>
         <w:ind w:left="5760" w:hanging="360"/>
       </w:pPr>
       <w:rPr>
-        <w:rFonts w:ascii="Courier New" w:hAnsi="Courier New" w:cs="Courier New" w:hint="default"/>
+        <w:rFonts w:ascii="Satoshi" w:hAnsi="Satoshi" w:cs="Courier New" w:hint="default"/>
       </w:rPr>
     </w:lvl>
-    <w:lvl w:ilvl="8" w:tplc="04020005" w:tentative="1">
+    <w:lvl w:ilvl="8">
       <w:start w:val="1"/>
       <w:numFmt w:val="bullet"/>
-      <w:lvlText w:val=""/>
+      <w:lvlText w:val="-"/>
       <w:lvlJc w:val="left"/>
       <w:pPr>
         <w:ind w:left="6480" w:hanging="360"/>
       </w:pPr>
       <w:rPr>
-        <w:rFonts w:ascii="Wingdings" w:hAnsi="Wingdings" w:hint="default"/>
+        <w:rFonts w:ascii="Satoshi" w:hAnsi="Satoshi" w:hint="default"/>
       </w:rPr>
     </w:lvl>
   </w:abstractNum>
-  <w:abstractNum w:abstractNumId="1" w15:restartNumberingAfterBreak="0">
+  <w:abstractNum w:abstractNumId="2" w15:restartNumberingAfterBreak="0">
     <w:nsid w:val="50BA30DE"/>
     <w:multiLevelType w:val="hybridMultilevel"/>
     <w:tmpl w:val="CD609670"/>
@@ -3828,11 +3984,23 @@
       </w:pPr>
     </w:lvl>
   </w:abstractNum>
+  <w:abstractNum w:abstractNumId="3" w15:restartNumberingAfterBreak="0">
+    <w:nsid w:val="66CF5255"/>
+    <w:multiLevelType w:val="multilevel"/>
+    <w:tmpl w:val="4B209EFE"/>
+    <w:numStyleLink w:val="Style1"/>
+  </w:abstractNum>
   <w:num w:numId="1">
     <w:abstractNumId w:val="0"/>
   </w:num>
   <w:num w:numId="2">
+    <w:abstractNumId w:val="2"/>
+  </w:num>
+  <w:num w:numId="3">
     <w:abstractNumId w:val="1"/>
+  </w:num>
+  <w:num w:numId="4">
+    <w:abstractNumId w:val="3"/>
   </w:num>
 </w:numbering>
 </file>
@@ -4274,6 +4442,16 @@
       <w:contextualSpacing/>
     </w:pPr>
   </w:style>
+  <w:style w:type="numbering" w:customStyle="1" w:styleId="Style1">
+    <w:name w:val="Style1"/>
+    <w:uiPriority w:val="99"/>
+    <w:rsid w:val="0050173B"/>
+    <w:pPr>
+      <w:numPr>
+        <w:numId w:val="3"/>
+      </w:numPr>
+    </w:pPr>
+  </w:style>
 </w:styles>
 </file>
 

</xml_diff>

<commit_message>
Creating Server Functions + Folder Structure
</commit_message>
<xml_diff>
--- a/documentation/SimplifyIt.docx
+++ b/documentation/SimplifyIt.docx
@@ -14,6 +14,7 @@
           <w:lang w:val="en-US"/>
         </w:rPr>
       </w:pPr>
+      <w:proofErr w:type="spellStart"/>
       <w:r>
         <w:rPr>
           <w:rFonts w:ascii="Satoshi" w:hAnsi="Satoshi"/>
@@ -23,7 +24,19 @@
           <w:szCs w:val="48"/>
           <w:lang w:val="en-US"/>
         </w:rPr>
-        <w:t>SimplifyIt Documentation</w:t>
+        <w:t>SimplifyIt</w:t>
+      </w:r>
+      <w:proofErr w:type="spellEnd"/>
+      <w:r>
+        <w:rPr>
+          <w:rFonts w:ascii="Satoshi" w:hAnsi="Satoshi"/>
+          <w:b/>
+          <w:bCs/>
+          <w:sz w:val="48"/>
+          <w:szCs w:val="48"/>
+          <w:lang w:val="en-US"/>
+        </w:rPr>
+        <w:t xml:space="preserve"> Documentation</w:t>
       </w:r>
     </w:p>
     <w:p>
@@ -726,7 +739,27 @@
           <w:szCs w:val="24"/>
           <w:lang w:val="en-US"/>
         </w:rPr>
-        <w:t>Add Friend To Favorites (QuickFriends©)</w:t>
+        <w:t>Add Friend To Favorites (</w:t>
+      </w:r>
+      <w:proofErr w:type="spellStart"/>
+      <w:r>
+        <w:rPr>
+          <w:rFonts w:ascii="Satoshi" w:hAnsi="Satoshi"/>
+          <w:sz w:val="24"/>
+          <w:szCs w:val="24"/>
+          <w:lang w:val="en-US"/>
+        </w:rPr>
+        <w:t>QuickFriends</w:t>
+      </w:r>
+      <w:proofErr w:type="spellEnd"/>
+      <w:r>
+        <w:rPr>
+          <w:rFonts w:ascii="Satoshi" w:hAnsi="Satoshi"/>
+          <w:sz w:val="24"/>
+          <w:szCs w:val="24"/>
+          <w:lang w:val="en-US"/>
+        </w:rPr>
+        <w:t>©)</w:t>
       </w:r>
     </w:p>
     <w:p>
@@ -1657,7 +1690,7 @@
           <w:szCs w:val="24"/>
           <w:lang w:val="en-US"/>
         </w:rPr>
-        <w:t xml:space="preserve">Delete </w:t>
+        <w:t>Delete</w:t>
       </w:r>
     </w:p>
     <w:p>
@@ -1987,7 +2020,27 @@
           <w:szCs w:val="24"/>
           <w:lang w:val="en-US"/>
         </w:rPr>
-        <w:t>Route - /api/user/workspace</w:t>
+        <w:t>Route - /</w:t>
+      </w:r>
+      <w:proofErr w:type="spellStart"/>
+      <w:r>
+        <w:rPr>
+          <w:rFonts w:ascii="Satoshi" w:hAnsi="Satoshi"/>
+          <w:sz w:val="24"/>
+          <w:szCs w:val="24"/>
+          <w:lang w:val="en-US"/>
+        </w:rPr>
+        <w:t>api</w:t>
+      </w:r>
+      <w:proofErr w:type="spellEnd"/>
+      <w:r>
+        <w:rPr>
+          <w:rFonts w:ascii="Satoshi" w:hAnsi="Satoshi"/>
+          <w:sz w:val="24"/>
+          <w:szCs w:val="24"/>
+          <w:lang w:val="en-US"/>
+        </w:rPr>
+        <w:t>/user/workspace</w:t>
       </w:r>
     </w:p>
     <w:p>
@@ -2083,7 +2136,36 @@
           <w:szCs w:val="24"/>
           <w:lang w:val="en-US"/>
         </w:rPr>
-        <w:t>Route - /api/user/workspaces/addFriend</w:t>
+        <w:t>Route - /</w:t>
+      </w:r>
+      <w:proofErr w:type="spellStart"/>
+      <w:r>
+        <w:rPr>
+          <w:rFonts w:ascii="Satoshi" w:hAnsi="Satoshi"/>
+          <w:sz w:val="24"/>
+          <w:szCs w:val="24"/>
+          <w:lang w:val="en-US"/>
+        </w:rPr>
+        <w:t>api</w:t>
+      </w:r>
+      <w:proofErr w:type="spellEnd"/>
+      <w:r>
+        <w:rPr>
+          <w:rFonts w:ascii="Satoshi" w:hAnsi="Satoshi"/>
+          <w:sz w:val="24"/>
+          <w:szCs w:val="24"/>
+          <w:lang w:val="en-US"/>
+        </w:rPr>
+        <w:t>/user/workspaces/</w:t>
+      </w:r>
+      <w:r>
+        <w:rPr>
+          <w:rFonts w:ascii="Satoshi" w:hAnsi="Satoshi"/>
+          <w:sz w:val="24"/>
+          <w:szCs w:val="24"/>
+          <w:lang w:val="en-US"/>
+        </w:rPr>
+        <w:t>user</w:t>
       </w:r>
     </w:p>
     <w:p>
@@ -2203,7 +2285,27 @@
           <w:szCs w:val="24"/>
           <w:lang w:val="en-US"/>
         </w:rPr>
-        <w:t>Route - /api/user/workspace/task</w:t>
+        <w:t>Route - /</w:t>
+      </w:r>
+      <w:proofErr w:type="spellStart"/>
+      <w:r>
+        <w:rPr>
+          <w:rFonts w:ascii="Satoshi" w:hAnsi="Satoshi"/>
+          <w:sz w:val="24"/>
+          <w:szCs w:val="24"/>
+          <w:lang w:val="en-US"/>
+        </w:rPr>
+        <w:t>api</w:t>
+      </w:r>
+      <w:proofErr w:type="spellEnd"/>
+      <w:r>
+        <w:rPr>
+          <w:rFonts w:ascii="Satoshi" w:hAnsi="Satoshi"/>
+          <w:sz w:val="24"/>
+          <w:szCs w:val="24"/>
+          <w:lang w:val="en-US"/>
+        </w:rPr>
+        <w:t>/user/workspace/task</w:t>
       </w:r>
     </w:p>
     <w:p>
@@ -2323,7 +2425,27 @@
           <w:szCs w:val="24"/>
           <w:lang w:val="en-US"/>
         </w:rPr>
-        <w:t>Route - /api/user/workspace/task/:id</w:t>
+        <w:t>Route - /</w:t>
+      </w:r>
+      <w:proofErr w:type="spellStart"/>
+      <w:r>
+        <w:rPr>
+          <w:rFonts w:ascii="Satoshi" w:hAnsi="Satoshi"/>
+          <w:sz w:val="24"/>
+          <w:szCs w:val="24"/>
+          <w:lang w:val="en-US"/>
+        </w:rPr>
+        <w:t>api</w:t>
+      </w:r>
+      <w:proofErr w:type="spellEnd"/>
+      <w:r>
+        <w:rPr>
+          <w:rFonts w:ascii="Satoshi" w:hAnsi="Satoshi"/>
+          <w:sz w:val="24"/>
+          <w:szCs w:val="24"/>
+          <w:lang w:val="en-US"/>
+        </w:rPr>
+        <w:t>/user/workspace/task/:id</w:t>
       </w:r>
     </w:p>
     <w:p>
@@ -2371,7 +2493,67 @@
           <w:szCs w:val="24"/>
           <w:lang w:val="en-US"/>
         </w:rPr>
-        <w:t>Route - /api/user/workspace/:workspace_id/task/:task_id/subtask</w:t>
+        <w:t>Route - /</w:t>
+      </w:r>
+      <w:proofErr w:type="spellStart"/>
+      <w:r>
+        <w:rPr>
+          <w:rFonts w:ascii="Satoshi" w:hAnsi="Satoshi"/>
+          <w:sz w:val="24"/>
+          <w:szCs w:val="24"/>
+          <w:lang w:val="en-US"/>
+        </w:rPr>
+        <w:t>api</w:t>
+      </w:r>
+      <w:proofErr w:type="spellEnd"/>
+      <w:r>
+        <w:rPr>
+          <w:rFonts w:ascii="Satoshi" w:hAnsi="Satoshi"/>
+          <w:sz w:val="24"/>
+          <w:szCs w:val="24"/>
+          <w:lang w:val="en-US"/>
+        </w:rPr>
+        <w:t>/user/workspace/:</w:t>
+      </w:r>
+      <w:proofErr w:type="spellStart"/>
+      <w:r>
+        <w:rPr>
+          <w:rFonts w:ascii="Satoshi" w:hAnsi="Satoshi"/>
+          <w:sz w:val="24"/>
+          <w:szCs w:val="24"/>
+          <w:lang w:val="en-US"/>
+        </w:rPr>
+        <w:t>workspace_id</w:t>
+      </w:r>
+      <w:proofErr w:type="spellEnd"/>
+      <w:r>
+        <w:rPr>
+          <w:rFonts w:ascii="Satoshi" w:hAnsi="Satoshi"/>
+          <w:sz w:val="24"/>
+          <w:szCs w:val="24"/>
+          <w:lang w:val="en-US"/>
+        </w:rPr>
+        <w:t>/task/:</w:t>
+      </w:r>
+      <w:proofErr w:type="spellStart"/>
+      <w:r>
+        <w:rPr>
+          <w:rFonts w:ascii="Satoshi" w:hAnsi="Satoshi"/>
+          <w:sz w:val="24"/>
+          <w:szCs w:val="24"/>
+          <w:lang w:val="en-US"/>
+        </w:rPr>
+        <w:t>task_id</w:t>
+      </w:r>
+      <w:proofErr w:type="spellEnd"/>
+      <w:r>
+        <w:rPr>
+          <w:rFonts w:ascii="Satoshi" w:hAnsi="Satoshi"/>
+          <w:sz w:val="24"/>
+          <w:szCs w:val="24"/>
+          <w:lang w:val="en-US"/>
+        </w:rPr>
+        <w:t>/subtask</w:t>
       </w:r>
     </w:p>
     <w:p>
@@ -2548,7 +2730,27 @@
           <w:szCs w:val="24"/>
           <w:lang w:val="en-US"/>
         </w:rPr>
-        <w:t>Route - /api/user/chat</w:t>
+        <w:t>Route - /</w:t>
+      </w:r>
+      <w:proofErr w:type="spellStart"/>
+      <w:r>
+        <w:rPr>
+          <w:rFonts w:ascii="Satoshi" w:hAnsi="Satoshi"/>
+          <w:sz w:val="24"/>
+          <w:szCs w:val="24"/>
+          <w:lang w:val="en-US"/>
+        </w:rPr>
+        <w:t>api</w:t>
+      </w:r>
+      <w:proofErr w:type="spellEnd"/>
+      <w:r>
+        <w:rPr>
+          <w:rFonts w:ascii="Satoshi" w:hAnsi="Satoshi"/>
+          <w:sz w:val="24"/>
+          <w:szCs w:val="24"/>
+          <w:lang w:val="en-US"/>
+        </w:rPr>
+        <w:t>/user/chat</w:t>
       </w:r>
     </w:p>
     <w:p>
@@ -2644,7 +2846,47 @@
           <w:szCs w:val="24"/>
           <w:lang w:val="en-US"/>
         </w:rPr>
-        <w:t xml:space="preserve">Route - /api/user/chat/:time_period = </w:t>
+        <w:t>Route - /</w:t>
+      </w:r>
+      <w:proofErr w:type="spellStart"/>
+      <w:r>
+        <w:rPr>
+          <w:rFonts w:ascii="Satoshi" w:hAnsi="Satoshi"/>
+          <w:sz w:val="24"/>
+          <w:szCs w:val="24"/>
+          <w:lang w:val="en-US"/>
+        </w:rPr>
+        <w:t>api</w:t>
+      </w:r>
+      <w:proofErr w:type="spellEnd"/>
+      <w:r>
+        <w:rPr>
+          <w:rFonts w:ascii="Satoshi" w:hAnsi="Satoshi"/>
+          <w:sz w:val="24"/>
+          <w:szCs w:val="24"/>
+          <w:lang w:val="en-US"/>
+        </w:rPr>
+        <w:t>/user/chat/:</w:t>
+      </w:r>
+      <w:proofErr w:type="spellStart"/>
+      <w:r>
+        <w:rPr>
+          <w:rFonts w:ascii="Satoshi" w:hAnsi="Satoshi"/>
+          <w:sz w:val="24"/>
+          <w:szCs w:val="24"/>
+          <w:lang w:val="en-US"/>
+        </w:rPr>
+        <w:t>time_period</w:t>
+      </w:r>
+      <w:proofErr w:type="spellEnd"/>
+      <w:r>
+        <w:rPr>
+          <w:rFonts w:ascii="Satoshi" w:hAnsi="Satoshi"/>
+          <w:sz w:val="24"/>
+          <w:szCs w:val="24"/>
+          <w:lang w:val="en-US"/>
+        </w:rPr>
+        <w:t xml:space="preserve"> = </w:t>
       </w:r>
       <w:r>
         <w:rPr>
@@ -2701,8 +2943,39 @@
           <w:szCs w:val="24"/>
           <w:lang w:val="en-US"/>
         </w:rPr>
-        <w:t>Route - /api/user/chat/:chat_id</w:t>
-      </w:r>
+        <w:t>Route - /</w:t>
+      </w:r>
+      <w:proofErr w:type="spellStart"/>
+      <w:r>
+        <w:rPr>
+          <w:rFonts w:ascii="Satoshi" w:hAnsi="Satoshi"/>
+          <w:sz w:val="24"/>
+          <w:szCs w:val="24"/>
+          <w:lang w:val="en-US"/>
+        </w:rPr>
+        <w:t>api</w:t>
+      </w:r>
+      <w:proofErr w:type="spellEnd"/>
+      <w:r>
+        <w:rPr>
+          <w:rFonts w:ascii="Satoshi" w:hAnsi="Satoshi"/>
+          <w:sz w:val="24"/>
+          <w:szCs w:val="24"/>
+          <w:lang w:val="en-US"/>
+        </w:rPr>
+        <w:t>/user/chat/:</w:t>
+      </w:r>
+      <w:proofErr w:type="spellStart"/>
+      <w:r>
+        <w:rPr>
+          <w:rFonts w:ascii="Satoshi" w:hAnsi="Satoshi"/>
+          <w:sz w:val="24"/>
+          <w:szCs w:val="24"/>
+          <w:lang w:val="en-US"/>
+        </w:rPr>
+        <w:t>chat_id</w:t>
+      </w:r>
+      <w:proofErr w:type="spellEnd"/>
     </w:p>
     <w:p>
       <w:pPr>
@@ -2783,7 +3056,47 @@
           <w:lang w:val="en-US"/>
         </w:rPr>
         <w:lastRenderedPageBreak/>
-        <w:t>Route - /api/user/chat/:time_period = 1 day</w:t>
+        <w:t>Route - /</w:t>
+      </w:r>
+      <w:proofErr w:type="spellStart"/>
+      <w:r>
+        <w:rPr>
+          <w:rFonts w:ascii="Satoshi" w:hAnsi="Satoshi"/>
+          <w:sz w:val="24"/>
+          <w:szCs w:val="24"/>
+          <w:lang w:val="en-US"/>
+        </w:rPr>
+        <w:t>api</w:t>
+      </w:r>
+      <w:proofErr w:type="spellEnd"/>
+      <w:r>
+        <w:rPr>
+          <w:rFonts w:ascii="Satoshi" w:hAnsi="Satoshi"/>
+          <w:sz w:val="24"/>
+          <w:szCs w:val="24"/>
+          <w:lang w:val="en-US"/>
+        </w:rPr>
+        <w:t>/user/chat/:</w:t>
+      </w:r>
+      <w:proofErr w:type="spellStart"/>
+      <w:r>
+        <w:rPr>
+          <w:rFonts w:ascii="Satoshi" w:hAnsi="Satoshi"/>
+          <w:sz w:val="24"/>
+          <w:szCs w:val="24"/>
+          <w:lang w:val="en-US"/>
+        </w:rPr>
+        <w:t>time_period</w:t>
+      </w:r>
+      <w:proofErr w:type="spellEnd"/>
+      <w:r>
+        <w:rPr>
+          <w:rFonts w:ascii="Satoshi" w:hAnsi="Satoshi"/>
+          <w:sz w:val="24"/>
+          <w:szCs w:val="24"/>
+          <w:lang w:val="en-US"/>
+        </w:rPr>
+        <w:t xml:space="preserve"> = 1 day</w:t>
       </w:r>
     </w:p>
     <w:p>
@@ -2903,7 +3216,27 @@
           <w:szCs w:val="24"/>
           <w:lang w:val="en-US"/>
         </w:rPr>
-        <w:t>Route - /api/user/friend</w:t>
+        <w:t>Route - /</w:t>
+      </w:r>
+      <w:proofErr w:type="spellStart"/>
+      <w:r>
+        <w:rPr>
+          <w:rFonts w:ascii="Satoshi" w:hAnsi="Satoshi"/>
+          <w:sz w:val="24"/>
+          <w:szCs w:val="24"/>
+          <w:lang w:val="en-US"/>
+        </w:rPr>
+        <w:t>api</w:t>
+      </w:r>
+      <w:proofErr w:type="spellEnd"/>
+      <w:r>
+        <w:rPr>
+          <w:rFonts w:ascii="Satoshi" w:hAnsi="Satoshi"/>
+          <w:sz w:val="24"/>
+          <w:szCs w:val="24"/>
+          <w:lang w:val="en-US"/>
+        </w:rPr>
+        <w:t>/user/friend</w:t>
       </w:r>
     </w:p>
     <w:p>
@@ -3098,7 +3431,47 @@
           <w:szCs w:val="24"/>
           <w:lang w:val="en-US"/>
         </w:rPr>
-        <w:t>Route - /api/user/friend/:friend_id/favorites</w:t>
+        <w:t>Route - /</w:t>
+      </w:r>
+      <w:proofErr w:type="spellStart"/>
+      <w:r>
+        <w:rPr>
+          <w:rFonts w:ascii="Satoshi" w:hAnsi="Satoshi"/>
+          <w:sz w:val="24"/>
+          <w:szCs w:val="24"/>
+          <w:lang w:val="en-US"/>
+        </w:rPr>
+        <w:t>api</w:t>
+      </w:r>
+      <w:proofErr w:type="spellEnd"/>
+      <w:r>
+        <w:rPr>
+          <w:rFonts w:ascii="Satoshi" w:hAnsi="Satoshi"/>
+          <w:sz w:val="24"/>
+          <w:szCs w:val="24"/>
+          <w:lang w:val="en-US"/>
+        </w:rPr>
+        <w:t>/user/friend/:</w:t>
+      </w:r>
+      <w:proofErr w:type="spellStart"/>
+      <w:r>
+        <w:rPr>
+          <w:rFonts w:ascii="Satoshi" w:hAnsi="Satoshi"/>
+          <w:sz w:val="24"/>
+          <w:szCs w:val="24"/>
+          <w:lang w:val="en-US"/>
+        </w:rPr>
+        <w:t>friend_id</w:t>
+      </w:r>
+      <w:proofErr w:type="spellEnd"/>
+      <w:r>
+        <w:rPr>
+          <w:rFonts w:ascii="Satoshi" w:hAnsi="Satoshi"/>
+          <w:sz w:val="24"/>
+          <w:szCs w:val="24"/>
+          <w:lang w:val="en-US"/>
+        </w:rPr>
+        <w:t>/favorites</w:t>
       </w:r>
     </w:p>
     <w:p>
@@ -3179,7 +3552,27 @@
           <w:szCs w:val="24"/>
           <w:lang w:val="en-US"/>
         </w:rPr>
-        <w:t>Remove Friend Friend From Favorites (DELETE)</w:t>
+        <w:t xml:space="preserve">Remove Friend </w:t>
+      </w:r>
+      <w:proofErr w:type="spellStart"/>
+      <w:r>
+        <w:rPr>
+          <w:rFonts w:ascii="Satoshi" w:hAnsi="Satoshi"/>
+          <w:sz w:val="24"/>
+          <w:szCs w:val="24"/>
+          <w:lang w:val="en-US"/>
+        </w:rPr>
+        <w:t>Friend</w:t>
+      </w:r>
+      <w:proofErr w:type="spellEnd"/>
+      <w:r>
+        <w:rPr>
+          <w:rFonts w:ascii="Satoshi" w:hAnsi="Satoshi"/>
+          <w:sz w:val="24"/>
+          <w:szCs w:val="24"/>
+          <w:lang w:val="en-US"/>
+        </w:rPr>
+        <w:t xml:space="preserve"> From Favorites (DELETE)</w:t>
       </w:r>
     </w:p>
     <w:p>

</xml_diff>